<commit_message>
pdf and new docx
</commit_message>
<xml_diff>
--- a/ai_11/mariya-anastasiya_kupchak/epic_1/epic_1_practice_and_labs_report_mariya-anastasiya_kupchak.docx
+++ b/ai_11/mariya-anastasiya_kupchak/epic_1/epic_1_practice_and_labs_report_mariya-anastasiya_kupchak.docx
@@ -8904,6 +8904,15 @@
         </w:rPr>
         <w:t xml:space="preserve">: </w:t>
       </w:r>
+      <w:r>
+        <w:rPr>
+          <w:rFonts w:ascii="Times New Roman" w:hAnsi="Times New Roman" w:cs="Times New Roman"/>
+          <w:sz w:val="28"/>
+          <w:szCs w:val="28"/>
+          <w:lang w:val="ru-RU"/>
+        </w:rPr>
+        <w:t>https://github.com/artificial-intelligence-department/ai_programming_playground_2024/pull/80/files#diff-8851cf8656431b4b5f144a65f81c404f084827f2d50bf1d97ec17873daa254d9</w:t>
+      </w:r>
     </w:p>
     <w:p>
       <w:pPr>
@@ -9109,6 +9118,17 @@
         </w:rPr>
         <w:t xml:space="preserve">: </w:t>
       </w:r>
+      <w:r>
+        <w:rPr>
+          <w:rFonts w:ascii="Times New Roman" w:hAnsi="Times New Roman" w:cs="Times New Roman"/>
+          <w:sz w:val="28"/>
+          <w:szCs w:val="28"/>
+          <w:lang w:val="ru-RU"/>
+        </w:rPr>
+        <w:t>https://github.com/artificial-intelligence-department/ai_programming_playground_2024/pull/80/files#diff-bce90b03eb6bd9bdd6c7ca84f4fc1e65e1d2558eb3a443eaa02a4d83edf0b682</w:t>
+      </w:r>
+      <w:bookmarkStart w:id="1" w:name="_GoBack"/>
+      <w:bookmarkEnd w:id="1"/>
     </w:p>
     <w:p>
       <w:pPr>
@@ -9962,10 +9982,7 @@
         </w:drawing>
       </w:r>
     </w:p>
-    <w:p>
-      <w:bookmarkStart w:id="1" w:name="_GoBack"/>
-      <w:bookmarkEnd w:id="1"/>
-    </w:p>
+    <w:p/>
     <w:p>
       <w:pPr>
         <w:rPr>
@@ -14643,7 +14660,7 @@
 </file>
 
 <file path=customXml/itemProps1.xml><?xml version="1.0" encoding="utf-8"?>
-<ds:datastoreItem xmlns:ds="http://schemas.openxmlformats.org/officeDocument/2006/customXml" ds:itemID="{592A16EE-5C81-4416-9772-4426798D3E21}">
+<ds:datastoreItem xmlns:ds="http://schemas.openxmlformats.org/officeDocument/2006/customXml" ds:itemID="{B3266FB2-E4D6-4D76-BB46-9E5ACEAB99A6}">
   <ds:schemaRefs>
     <ds:schemaRef ds:uri="http://schemas.openxmlformats.org/officeDocument/2006/bibliography"/>
   </ds:schemaRefs>

</xml_diff>